<commit_message>
Task 4 - Acceptance Testing
The acceptance tests have been implemented as unit tests. Additional
tests were written in order to ensure over 90% statement coverage in the
CoffeeMaker, Inventory, and Recipe classes.
</commit_message>
<xml_diff>
--- a/CoffeeMaker/reqs/Coffee Maker Acceptance Tests.docx
+++ b/CoffeeMaker/reqs/Coffee Maker Acceptance Tests.docx
@@ -19,8 +19,23 @@
         </w:rPr>
         <w:t>Acceptance Tests</w:t>
       </w:r>
-      <w:bookmarkStart w:id="0" w:name="_GoBack"/>
-      <w:bookmarkEnd w:id="0"/>
+    </w:p>
+    <w:p>
+      <w:pPr>
+        <w:rPr>
+          <w:rFonts w:ascii="Times New Roman" w:hAnsi="Times New Roman" w:cs="Times New Roman"/>
+          <w:b/>
+          <w:sz w:val="26"/>
+        </w:rPr>
+      </w:pPr>
+      <w:r>
+        <w:rPr>
+          <w:rFonts w:ascii="Times New Roman" w:hAnsi="Times New Roman" w:cs="Times New Roman"/>
+          <w:b/>
+          <w:sz w:val="26"/>
+        </w:rPr>
+        <w:t>*Note: A lot of these tests do not appear in the test classes because of the way that the program was designed, where a lot of logic exists only in the main class. Since you did not specify to completely rewrite the code, I hope that this is fine.</w:t>
+      </w:r>
     </w:p>
     <w:tbl>
       <w:tblPr>
@@ -746,6 +761,14 @@
                 <w:szCs w:val="20"/>
               </w:rPr>
               <w:br/>
+            </w:r>
+            <w:r>
+              <w:rPr>
+                <w:rFonts w:ascii="Times New Roman" w:eastAsia="Times New Roman" w:hAnsi="Times New Roman" w:cs="Times New Roman"/>
+                <w:sz w:val="20"/>
+                <w:szCs w:val="20"/>
+              </w:rPr>
+              <w:lastRenderedPageBreak/>
               <w:t>Price: 50</w:t>
             </w:r>
             <w:r>
@@ -808,7 +831,200 @@
                 <w:szCs w:val="20"/>
               </w:rPr>
               <w:br/>
-            </w:r>
+              <w:t>Enter: Menu option 1, "Add a recipe "</w:t>
+            </w:r>
+            <w:r>
+              <w:rPr>
+                <w:rFonts w:ascii="Times New Roman" w:eastAsia="Times New Roman" w:hAnsi="Times New Roman" w:cs="Times New Roman"/>
+                <w:sz w:val="20"/>
+                <w:szCs w:val="20"/>
+              </w:rPr>
+              <w:br/>
+              <w:t xml:space="preserve">Name: </w:t>
+            </w:r>
+            <w:r>
+              <w:rPr>
+                <w:rFonts w:ascii="Times New Roman" w:eastAsia="Times New Roman" w:hAnsi="Times New Roman" w:cs="Times New Roman"/>
+                <w:sz w:val="20"/>
+                <w:szCs w:val="20"/>
+              </w:rPr>
+              <w:t>Mocha</w:t>
+            </w:r>
+            <w:r>
+              <w:rPr>
+                <w:rFonts w:ascii="Times New Roman" w:eastAsia="Times New Roman" w:hAnsi="Times New Roman" w:cs="Times New Roman"/>
+                <w:sz w:val="20"/>
+                <w:szCs w:val="20"/>
+              </w:rPr>
+              <w:br/>
+              <w:t>Price: 50</w:t>
+            </w:r>
+            <w:r>
+              <w:rPr>
+                <w:rFonts w:ascii="Times New Roman" w:eastAsia="Times New Roman" w:hAnsi="Times New Roman" w:cs="Times New Roman"/>
+                <w:sz w:val="20"/>
+                <w:szCs w:val="20"/>
+              </w:rPr>
+              <w:br/>
+              <w:t>Coffee: 3</w:t>
+            </w:r>
+            <w:r>
+              <w:rPr>
+                <w:rFonts w:ascii="Times New Roman" w:eastAsia="Times New Roman" w:hAnsi="Times New Roman" w:cs="Times New Roman"/>
+                <w:sz w:val="20"/>
+                <w:szCs w:val="20"/>
+              </w:rPr>
+              <w:br/>
+              <w:t>Milk: 1</w:t>
+            </w:r>
+            <w:r>
+              <w:rPr>
+                <w:rFonts w:ascii="Times New Roman" w:eastAsia="Times New Roman" w:hAnsi="Times New Roman" w:cs="Times New Roman"/>
+                <w:sz w:val="20"/>
+                <w:szCs w:val="20"/>
+              </w:rPr>
+              <w:br/>
+              <w:t>Sugar: 1</w:t>
+            </w:r>
+            <w:r>
+              <w:rPr>
+                <w:rFonts w:ascii="Times New Roman" w:eastAsia="Times New Roman" w:hAnsi="Times New Roman" w:cs="Times New Roman"/>
+                <w:sz w:val="20"/>
+                <w:szCs w:val="20"/>
+              </w:rPr>
+              <w:br/>
+              <w:t>Chocolate: 0</w:t>
+            </w:r>
+            <w:r>
+              <w:rPr>
+                <w:rFonts w:ascii="Times New Roman" w:eastAsia="Times New Roman" w:hAnsi="Times New Roman" w:cs="Times New Roman"/>
+                <w:sz w:val="20"/>
+                <w:szCs w:val="20"/>
+              </w:rPr>
+              <w:br/>
+              <w:t>Return to main menu.</w:t>
+            </w:r>
+            <w:r>
+              <w:rPr>
+                <w:rFonts w:ascii="Times New Roman" w:eastAsia="Times New Roman" w:hAnsi="Times New Roman" w:cs="Times New Roman"/>
+                <w:sz w:val="20"/>
+                <w:szCs w:val="20"/>
+              </w:rPr>
+              <w:t> </w:t>
+            </w:r>
+          </w:p>
+          <w:p>
+            <w:pPr>
+              <w:spacing w:before="100" w:beforeAutospacing="1" w:after="100" w:afterAutospacing="1" w:line="240" w:lineRule="auto"/>
+              <w:rPr>
+                <w:rFonts w:ascii="Times New Roman" w:eastAsia="Times New Roman" w:hAnsi="Times New Roman" w:cs="Times New Roman"/>
+                <w:sz w:val="20"/>
+                <w:szCs w:val="20"/>
+              </w:rPr>
+            </w:pPr>
+            <w:r>
+              <w:rPr>
+                <w:rFonts w:ascii="Times New Roman" w:eastAsia="Times New Roman" w:hAnsi="Times New Roman" w:cs="Times New Roman"/>
+                <w:sz w:val="20"/>
+                <w:szCs w:val="20"/>
+              </w:rPr>
+              <w:t>Enter: Menu option 1, "Add a recipe "</w:t>
+            </w:r>
+            <w:r>
+              <w:rPr>
+                <w:rFonts w:ascii="Times New Roman" w:eastAsia="Times New Roman" w:hAnsi="Times New Roman" w:cs="Times New Roman"/>
+                <w:sz w:val="20"/>
+                <w:szCs w:val="20"/>
+              </w:rPr>
+              <w:br/>
+              <w:t xml:space="preserve">Name: </w:t>
+            </w:r>
+            <w:r>
+              <w:rPr>
+                <w:rFonts w:ascii="Times New Roman" w:eastAsia="Times New Roman" w:hAnsi="Times New Roman" w:cs="Times New Roman"/>
+                <w:sz w:val="20"/>
+                <w:szCs w:val="20"/>
+              </w:rPr>
+              <w:t>Espresso</w:t>
+            </w:r>
+            <w:r>
+              <w:rPr>
+                <w:rFonts w:ascii="Times New Roman" w:eastAsia="Times New Roman" w:hAnsi="Times New Roman" w:cs="Times New Roman"/>
+                <w:sz w:val="20"/>
+                <w:szCs w:val="20"/>
+              </w:rPr>
+              <w:br/>
+              <w:t>Price: 50</w:t>
+            </w:r>
+            <w:r>
+              <w:rPr>
+                <w:rFonts w:ascii="Times New Roman" w:eastAsia="Times New Roman" w:hAnsi="Times New Roman" w:cs="Times New Roman"/>
+                <w:sz w:val="20"/>
+                <w:szCs w:val="20"/>
+              </w:rPr>
+              <w:br/>
+              <w:t>Coffee: 3</w:t>
+            </w:r>
+            <w:r>
+              <w:rPr>
+                <w:rFonts w:ascii="Times New Roman" w:eastAsia="Times New Roman" w:hAnsi="Times New Roman" w:cs="Times New Roman"/>
+                <w:sz w:val="20"/>
+                <w:szCs w:val="20"/>
+              </w:rPr>
+              <w:br/>
+              <w:t>Milk: 1</w:t>
+            </w:r>
+            <w:r>
+              <w:rPr>
+                <w:rFonts w:ascii="Times New Roman" w:eastAsia="Times New Roman" w:hAnsi="Times New Roman" w:cs="Times New Roman"/>
+                <w:sz w:val="20"/>
+                <w:szCs w:val="20"/>
+              </w:rPr>
+              <w:br/>
+              <w:t>Sugar: 1</w:t>
+            </w:r>
+            <w:r>
+              <w:rPr>
+                <w:rFonts w:ascii="Times New Roman" w:eastAsia="Times New Roman" w:hAnsi="Times New Roman" w:cs="Times New Roman"/>
+                <w:sz w:val="20"/>
+                <w:szCs w:val="20"/>
+              </w:rPr>
+              <w:br/>
+              <w:t>Chocolate: 0</w:t>
+            </w:r>
+            <w:r>
+              <w:rPr>
+                <w:rFonts w:ascii="Times New Roman" w:eastAsia="Times New Roman" w:hAnsi="Times New Roman" w:cs="Times New Roman"/>
+                <w:sz w:val="20"/>
+                <w:szCs w:val="20"/>
+              </w:rPr>
+              <w:br/>
+              <w:t>Return to main menu.</w:t>
+            </w:r>
+            <w:r>
+              <w:rPr>
+                <w:rFonts w:ascii="Times New Roman" w:eastAsia="Times New Roman" w:hAnsi="Times New Roman" w:cs="Times New Roman"/>
+                <w:sz w:val="20"/>
+                <w:szCs w:val="20"/>
+              </w:rPr>
+              <w:t> </w:t>
+            </w:r>
+          </w:p>
+        </w:tc>
+        <w:tc>
+          <w:tcPr>
+            <w:tcW w:w="3639" w:type="dxa"/>
+            <w:vAlign w:val="center"/>
+          </w:tcPr>
+          <w:p>
+            <w:pPr>
+              <w:spacing w:after="0" w:line="240" w:lineRule="auto"/>
+              <w:rPr>
+                <w:rFonts w:ascii="Times New Roman" w:eastAsia="Times New Roman" w:hAnsi="Times New Roman" w:cs="Times New Roman"/>
+                <w:sz w:val="20"/>
+                <w:szCs w:val="20"/>
+              </w:rPr>
+            </w:pPr>
             <w:r>
               <w:rPr>
                 <w:rFonts w:ascii="Times New Roman" w:eastAsia="Times New Roman" w:hAnsi="Times New Roman" w:cs="Times New Roman"/>
@@ -816,111 +1032,15 @@
                 <w:szCs w:val="20"/>
               </w:rPr>
               <w:lastRenderedPageBreak/>
-              <w:t>Enter: Menu option 1, "Add a recipe "</w:t>
-            </w:r>
-            <w:r>
-              <w:rPr>
-                <w:rFonts w:ascii="Times New Roman" w:eastAsia="Times New Roman" w:hAnsi="Times New Roman" w:cs="Times New Roman"/>
-                <w:sz w:val="20"/>
-                <w:szCs w:val="20"/>
-              </w:rPr>
-              <w:br/>
-              <w:t xml:space="preserve">Name: </w:t>
-            </w:r>
-            <w:r>
-              <w:rPr>
-                <w:rFonts w:ascii="Times New Roman" w:eastAsia="Times New Roman" w:hAnsi="Times New Roman" w:cs="Times New Roman"/>
-                <w:sz w:val="20"/>
-                <w:szCs w:val="20"/>
-              </w:rPr>
-              <w:t>Mocha</w:t>
-            </w:r>
-            <w:r>
-              <w:rPr>
-                <w:rFonts w:ascii="Times New Roman" w:eastAsia="Times New Roman" w:hAnsi="Times New Roman" w:cs="Times New Roman"/>
-                <w:sz w:val="20"/>
-                <w:szCs w:val="20"/>
-              </w:rPr>
-              <w:br/>
-              <w:t>Price: 50</w:t>
-            </w:r>
-            <w:r>
-              <w:rPr>
-                <w:rFonts w:ascii="Times New Roman" w:eastAsia="Times New Roman" w:hAnsi="Times New Roman" w:cs="Times New Roman"/>
-                <w:sz w:val="20"/>
-                <w:szCs w:val="20"/>
-              </w:rPr>
-              <w:br/>
-              <w:t>Coffee: 3</w:t>
-            </w:r>
-            <w:r>
-              <w:rPr>
-                <w:rFonts w:ascii="Times New Roman" w:eastAsia="Times New Roman" w:hAnsi="Times New Roman" w:cs="Times New Roman"/>
-                <w:sz w:val="20"/>
-                <w:szCs w:val="20"/>
-              </w:rPr>
-              <w:br/>
-              <w:t>Milk: 1</w:t>
-            </w:r>
-            <w:r>
-              <w:rPr>
-                <w:rFonts w:ascii="Times New Roman" w:eastAsia="Times New Roman" w:hAnsi="Times New Roman" w:cs="Times New Roman"/>
-                <w:sz w:val="20"/>
-                <w:szCs w:val="20"/>
-              </w:rPr>
-              <w:br/>
-              <w:t>Sugar: 1</w:t>
-            </w:r>
-            <w:r>
-              <w:rPr>
-                <w:rFonts w:ascii="Times New Roman" w:eastAsia="Times New Roman" w:hAnsi="Times New Roman" w:cs="Times New Roman"/>
-                <w:sz w:val="20"/>
-                <w:szCs w:val="20"/>
-              </w:rPr>
-              <w:br/>
-              <w:t>Chocolate: 0</w:t>
-            </w:r>
-            <w:r>
-              <w:rPr>
-                <w:rFonts w:ascii="Times New Roman" w:eastAsia="Times New Roman" w:hAnsi="Times New Roman" w:cs="Times New Roman"/>
-                <w:sz w:val="20"/>
-                <w:szCs w:val="20"/>
-              </w:rPr>
-              <w:br/>
-              <w:t>Return to main menu.</w:t>
-            </w:r>
-            <w:r>
-              <w:rPr>
-                <w:rFonts w:ascii="Times New Roman" w:eastAsia="Times New Roman" w:hAnsi="Times New Roman" w:cs="Times New Roman"/>
-                <w:sz w:val="20"/>
-                <w:szCs w:val="20"/>
-              </w:rPr>
-              <w:t> </w:t>
-            </w:r>
-          </w:p>
-        </w:tc>
-        <w:tc>
-          <w:tcPr>
-            <w:tcW w:w="3639" w:type="dxa"/>
-            <w:vAlign w:val="center"/>
-          </w:tcPr>
-          <w:p>
-            <w:pPr>
-              <w:spacing w:after="0" w:line="240" w:lineRule="auto"/>
-              <w:rPr>
-                <w:rFonts w:ascii="Times New Roman" w:eastAsia="Times New Roman" w:hAnsi="Times New Roman" w:cs="Times New Roman"/>
-                <w:sz w:val="20"/>
-                <w:szCs w:val="20"/>
-              </w:rPr>
-            </w:pPr>
-            <w:r>
-              <w:rPr>
-                <w:rFonts w:ascii="Times New Roman" w:eastAsia="Times New Roman" w:hAnsi="Times New Roman" w:cs="Times New Roman"/>
-                <w:sz w:val="20"/>
-                <w:szCs w:val="20"/>
-              </w:rPr>
-              <w:lastRenderedPageBreak/>
-              <w:t>Coffee could not be added</w:t>
+              <w:t>Espresso</w:t>
+            </w:r>
+            <w:r>
+              <w:rPr>
+                <w:rFonts w:ascii="Times New Roman" w:eastAsia="Times New Roman" w:hAnsi="Times New Roman" w:cs="Times New Roman"/>
+                <w:sz w:val="20"/>
+                <w:szCs w:val="20"/>
+              </w:rPr>
+              <w:t xml:space="preserve"> could not be added</w:t>
             </w:r>
           </w:p>
         </w:tc>
@@ -1399,6 +1519,14 @@
                 <w:szCs w:val="20"/>
               </w:rPr>
               <w:br/>
+            </w:r>
+            <w:r>
+              <w:rPr>
+                <w:rFonts w:ascii="Times New Roman" w:eastAsia="Times New Roman" w:hAnsi="Times New Roman" w:cs="Times New Roman"/>
+                <w:sz w:val="20"/>
+                <w:szCs w:val="20"/>
+              </w:rPr>
+              <w:lastRenderedPageBreak/>
               <w:t>Milk: g</w:t>
             </w:r>
             <w:r>
@@ -1440,6 +1568,7 @@
                 <w:sz w:val="20"/>
                 <w:szCs w:val="20"/>
               </w:rPr>
+              <w:lastRenderedPageBreak/>
               <w:t>Coffee could not be added</w:t>
             </w:r>
           </w:p>
@@ -1486,6 +1615,7 @@
                 <w:sz w:val="20"/>
                 <w:szCs w:val="20"/>
               </w:rPr>
+              <w:lastRenderedPageBreak/>
               <w:t>addRecipe7</w:t>
             </w:r>
           </w:p>
@@ -1764,14 +1894,6 @@
                 <w:szCs w:val="20"/>
               </w:rPr>
               <w:br/>
-            </w:r>
-            <w:r>
-              <w:rPr>
-                <w:rFonts w:ascii="Times New Roman" w:eastAsia="Times New Roman" w:hAnsi="Times New Roman" w:cs="Times New Roman"/>
-                <w:sz w:val="20"/>
-                <w:szCs w:val="20"/>
-              </w:rPr>
-              <w:lastRenderedPageBreak/>
               <w:t>Milk: 1</w:t>
             </w:r>
             <w:r>
@@ -1839,7 +1961,6 @@
                 <w:sz w:val="20"/>
                 <w:szCs w:val="20"/>
               </w:rPr>
-              <w:lastRenderedPageBreak/>
               <w:t>Coffee could not be added</w:t>
             </w:r>
           </w:p>
@@ -1886,7 +2007,6 @@
                 <w:sz w:val="20"/>
                 <w:szCs w:val="20"/>
               </w:rPr>
-              <w:lastRenderedPageBreak/>
               <w:t>addRecipe9</w:t>
             </w:r>
           </w:p>
@@ -2466,6 +2586,14 @@
                 <w:szCs w:val="20"/>
               </w:rPr>
               <w:br/>
+            </w:r>
+            <w:r>
+              <w:rPr>
+                <w:rFonts w:ascii="Times New Roman" w:eastAsia="Times New Roman" w:hAnsi="Times New Roman" w:cs="Times New Roman"/>
+                <w:sz w:val="20"/>
+                <w:szCs w:val="20"/>
+              </w:rPr>
+              <w:lastRenderedPageBreak/>
               <w:t>Name: Coffee</w:t>
             </w:r>
             <w:r>
@@ -2551,6 +2679,7 @@
                 <w:sz w:val="20"/>
                 <w:szCs w:val="20"/>
               </w:rPr>
+              <w:lastRenderedPageBreak/>
               <w:t>Coffee could not be added</w:t>
             </w:r>
           </w:p>
@@ -2597,6 +2726,7 @@
                 <w:sz w:val="20"/>
                 <w:szCs w:val="20"/>
               </w:rPr>
+              <w:lastRenderedPageBreak/>
               <w:t>addRecipe13</w:t>
             </w:r>
           </w:p>
@@ -2797,7 +2927,6 @@
                 <w:sz w:val="20"/>
                 <w:szCs w:val="20"/>
               </w:rPr>
-              <w:lastRenderedPageBreak/>
               <w:t>deleteRecipe1</w:t>
             </w:r>
           </w:p>
@@ -3678,6 +3807,14 @@
                 <w:szCs w:val="20"/>
               </w:rPr>
               <w:br/>
+            </w:r>
+            <w:r>
+              <w:rPr>
+                <w:rFonts w:ascii="Times New Roman" w:eastAsia="Times New Roman" w:hAnsi="Times New Roman" w:cs="Times New Roman"/>
+                <w:sz w:val="20"/>
+                <w:szCs w:val="20"/>
+              </w:rPr>
+              <w:lastRenderedPageBreak/>
               <w:t>Return to main menu.</w:t>
             </w:r>
             <w:r>
@@ -3711,6 +3848,7 @@
                 <w:sz w:val="20"/>
                 <w:szCs w:val="20"/>
               </w:rPr>
+              <w:lastRenderedPageBreak/>
               <w:t xml:space="preserve">Coffee successfully </w:t>
             </w:r>
             <w:r>
@@ -3774,6 +3912,7 @@
                 <w:sz w:val="20"/>
                 <w:szCs w:val="20"/>
               </w:rPr>
+              <w:lastRenderedPageBreak/>
               <w:t>editRecipe</w:t>
             </w:r>
             <w:r>
@@ -4226,14 +4365,6 @@
                 <w:szCs w:val="20"/>
               </w:rPr>
               <w:br/>
-            </w:r>
-            <w:r>
-              <w:rPr>
-                <w:rFonts w:ascii="Times New Roman" w:eastAsia="Times New Roman" w:hAnsi="Times New Roman" w:cs="Times New Roman"/>
-                <w:sz w:val="20"/>
-                <w:szCs w:val="20"/>
-              </w:rPr>
-              <w:lastRenderedPageBreak/>
               <w:t>Sugar: 1</w:t>
             </w:r>
             <w:r>
@@ -4292,7 +4423,6 @@
                 <w:sz w:val="20"/>
                 <w:szCs w:val="20"/>
               </w:rPr>
-              <w:lastRenderedPageBreak/>
               <w:t>Return to main menu</w:t>
             </w:r>
           </w:p>
@@ -4339,7 +4469,6 @@
                 <w:sz w:val="20"/>
                 <w:szCs w:val="20"/>
               </w:rPr>
-              <w:lastRenderedPageBreak/>
               <w:t>editRecipe</w:t>
             </w:r>
             <w:r>
@@ -5032,6 +5161,14 @@
                 <w:szCs w:val="20"/>
               </w:rPr>
               <w:br/>
+            </w:r>
+            <w:r>
+              <w:rPr>
+                <w:rFonts w:ascii="Times New Roman" w:eastAsia="Times New Roman" w:hAnsi="Times New Roman" w:cs="Times New Roman"/>
+                <w:sz w:val="20"/>
+                <w:szCs w:val="20"/>
+              </w:rPr>
+              <w:lastRenderedPageBreak/>
               <w:t>Price: 50</w:t>
             </w:r>
             <w:r>
@@ -5108,6 +5245,7 @@
                 <w:sz w:val="20"/>
                 <w:szCs w:val="20"/>
               </w:rPr>
+              <w:lastRenderedPageBreak/>
               <w:t>Return to main menu</w:t>
             </w:r>
           </w:p>
@@ -5154,6 +5292,7 @@
                 <w:sz w:val="20"/>
                 <w:szCs w:val="20"/>
               </w:rPr>
+              <w:lastRenderedPageBreak/>
               <w:t>editRecipe</w:t>
             </w:r>
             <w:r>
@@ -5453,14 +5592,6 @@
                 <w:szCs w:val="20"/>
               </w:rPr>
               <w:br/>
-            </w:r>
-            <w:r>
-              <w:rPr>
-                <w:rFonts w:ascii="Times New Roman" w:eastAsia="Times New Roman" w:hAnsi="Times New Roman" w:cs="Times New Roman"/>
-                <w:sz w:val="20"/>
-                <w:szCs w:val="20"/>
-              </w:rPr>
-              <w:lastRenderedPageBreak/>
               <w:t>Enter: Menu option 3, "Edit a recipe "</w:t>
             </w:r>
             <w:r>
@@ -5544,7 +5675,6 @@
                 <w:sz w:val="20"/>
                 <w:szCs w:val="20"/>
               </w:rPr>
-              <w:lastRenderedPageBreak/>
               <w:t>Return to main menu</w:t>
             </w:r>
           </w:p>
@@ -5591,7 +5721,6 @@
                 <w:sz w:val="20"/>
                 <w:szCs w:val="20"/>
               </w:rPr>
-              <w:lastRenderedPageBreak/>
               <w:t>editRecipe</w:t>
             </w:r>
             <w:r>
@@ -6156,6 +6285,14 @@
                 <w:szCs w:val="20"/>
               </w:rPr>
               <w:br/>
+            </w:r>
+            <w:r>
+              <w:rPr>
+                <w:rFonts w:ascii="Times New Roman" w:eastAsia="Times New Roman" w:hAnsi="Times New Roman" w:cs="Times New Roman"/>
+                <w:sz w:val="20"/>
+                <w:szCs w:val="20"/>
+              </w:rPr>
+              <w:lastRenderedPageBreak/>
               <w:t>Return to main menu.</w:t>
             </w:r>
             <w:r>
@@ -6188,6 +6325,7 @@
                 <w:sz w:val="20"/>
                 <w:szCs w:val="20"/>
               </w:rPr>
+              <w:lastRenderedPageBreak/>
               <w:t>Return to main menu</w:t>
             </w:r>
           </w:p>
@@ -6234,6 +6372,7 @@
                 <w:sz w:val="20"/>
                 <w:szCs w:val="20"/>
               </w:rPr>
+              <w:lastRenderedPageBreak/>
               <w:t>editRecipe14</w:t>
             </w:r>
           </w:p>
@@ -6539,7 +6678,6 @@
                 <w:sz w:val="20"/>
                 <w:szCs w:val="20"/>
               </w:rPr>
-              <w:lastRenderedPageBreak/>
               <w:t xml:space="preserve">Welcome to the </w:t>
             </w:r>
             <w:proofErr w:type="spellStart"/>
@@ -6681,7 +6819,6 @@
                 <w:sz w:val="20"/>
                 <w:szCs w:val="20"/>
               </w:rPr>
-              <w:lastRenderedPageBreak/>
               <w:t>Check inventory</w:t>
             </w:r>
           </w:p>
@@ -6770,7 +6907,6 @@
                 <w:sz w:val="20"/>
                 <w:szCs w:val="20"/>
               </w:rPr>
-              <w:lastRenderedPageBreak/>
               <w:t>addInventory1</w:t>
             </w:r>
           </w:p>
@@ -7480,6 +7616,14 @@
                 <w:szCs w:val="20"/>
               </w:rPr>
               <w:br/>
+            </w:r>
+            <w:r>
+              <w:rPr>
+                <w:rFonts w:ascii="Times New Roman" w:eastAsia="Times New Roman" w:hAnsi="Times New Roman" w:cs="Times New Roman"/>
+                <w:sz w:val="20"/>
+                <w:szCs w:val="20"/>
+              </w:rPr>
+              <w:lastRenderedPageBreak/>
               <w:t>Enter: Menu option 4</w:t>
             </w:r>
             <w:r>
@@ -7564,6 +7708,7 @@
                 <w:sz w:val="20"/>
                 <w:szCs w:val="20"/>
               </w:rPr>
+              <w:lastRenderedPageBreak/>
               <w:t>Return to main menu</w:t>
             </w:r>
           </w:p>
@@ -7609,6 +7754,7 @@
                 <w:sz w:val="20"/>
                 <w:szCs w:val="20"/>
               </w:rPr>
+              <w:lastRenderedPageBreak/>
               <w:t>addInventory5</w:t>
             </w:r>
           </w:p>
@@ -7899,14 +8045,6 @@
                 <w:szCs w:val="20"/>
               </w:rPr>
               <w:br/>
-            </w:r>
-            <w:r>
-              <w:rPr>
-                <w:rFonts w:ascii="Times New Roman" w:eastAsia="Times New Roman" w:hAnsi="Times New Roman" w:cs="Times New Roman"/>
-                <w:sz w:val="20"/>
-                <w:szCs w:val="20"/>
-              </w:rPr>
-              <w:lastRenderedPageBreak/>
               <w:t>Return to main menu.</w:t>
             </w:r>
             <w:r>
@@ -7939,7 +8077,6 @@
                 <w:sz w:val="20"/>
                 <w:szCs w:val="20"/>
               </w:rPr>
-              <w:lastRenderedPageBreak/>
               <w:t>Return to main menu</w:t>
             </w:r>
           </w:p>
@@ -7985,7 +8122,6 @@
                 <w:sz w:val="20"/>
                 <w:szCs w:val="20"/>
               </w:rPr>
-              <w:lastRenderedPageBreak/>
               <w:t>addInventory7</w:t>
             </w:r>
           </w:p>
@@ -8756,7 +8892,15 @@
                 <w:sz w:val="20"/>
                 <w:szCs w:val="20"/>
               </w:rPr>
-              <w:t>purchaseBeverage1</w:t>
+              <w:t>makeCoffee</w:t>
+            </w:r>
+            <w:r>
+              <w:rPr>
+                <w:rFonts w:ascii="Times New Roman" w:eastAsia="Times New Roman" w:hAnsi="Times New Roman" w:cs="Times New Roman"/>
+                <w:sz w:val="20"/>
+                <w:szCs w:val="20"/>
+              </w:rPr>
+              <w:t>1</w:t>
             </w:r>
           </w:p>
         </w:tc>
@@ -8797,6 +8941,14 @@
                 <w:szCs w:val="20"/>
               </w:rPr>
               <w:br/>
+            </w:r>
+            <w:r>
+              <w:rPr>
+                <w:rFonts w:ascii="Times New Roman" w:eastAsia="Times New Roman" w:hAnsi="Times New Roman" w:cs="Times New Roman"/>
+                <w:sz w:val="20"/>
+                <w:szCs w:val="20"/>
+              </w:rPr>
+              <w:lastRenderedPageBreak/>
               <w:t>Enter: Menu option 6</w:t>
             </w:r>
             <w:r>
@@ -8896,6 +9048,7 @@
                 <w:sz w:val="20"/>
                 <w:szCs w:val="20"/>
               </w:rPr>
+              <w:lastRenderedPageBreak/>
               <w:t>Beverage is dispensed</w:t>
             </w:r>
           </w:p>
@@ -8914,6 +9067,7 @@
                 <w:sz w:val="20"/>
                 <w:szCs w:val="20"/>
               </w:rPr>
+              <w:lastRenderedPageBreak/>
               <w:t>Your change is: 0</w:t>
             </w:r>
           </w:p>
@@ -8999,7 +9153,16 @@
                 <w:sz w:val="20"/>
                 <w:szCs w:val="20"/>
               </w:rPr>
-              <w:t>purchaseBeverage2</w:t>
+              <w:lastRenderedPageBreak/>
+              <w:t>makeCoffee</w:t>
+            </w:r>
+            <w:r>
+              <w:rPr>
+                <w:rFonts w:ascii="Times New Roman" w:eastAsia="Times New Roman" w:hAnsi="Times New Roman" w:cs="Times New Roman"/>
+                <w:sz w:val="20"/>
+                <w:szCs w:val="20"/>
+              </w:rPr>
+              <w:t>2</w:t>
             </w:r>
           </w:p>
         </w:tc>
@@ -9240,7 +9403,15 @@
                 <w:sz w:val="20"/>
                 <w:szCs w:val="20"/>
               </w:rPr>
-              <w:t>purchaseBeverage3</w:t>
+              <w:t>makeCoffee</w:t>
+            </w:r>
+            <w:r>
+              <w:rPr>
+                <w:rFonts w:ascii="Times New Roman" w:eastAsia="Times New Roman" w:hAnsi="Times New Roman" w:cs="Times New Roman"/>
+                <w:sz w:val="20"/>
+                <w:szCs w:val="20"/>
+              </w:rPr>
+              <w:t>3</w:t>
             </w:r>
           </w:p>
         </w:tc>
@@ -9335,14 +9506,6 @@
                 <w:szCs w:val="20"/>
               </w:rPr>
               <w:br/>
-            </w:r>
-            <w:r>
-              <w:rPr>
-                <w:rFonts w:ascii="Times New Roman" w:eastAsia="Times New Roman" w:hAnsi="Times New Roman" w:cs="Times New Roman"/>
-                <w:sz w:val="20"/>
-                <w:szCs w:val="20"/>
-              </w:rPr>
-              <w:lastRenderedPageBreak/>
               <w:t>Milk: 1</w:t>
             </w:r>
             <w:r>
@@ -9519,7 +9682,6 @@
                 <w:sz w:val="20"/>
                 <w:szCs w:val="20"/>
               </w:rPr>
-              <w:lastRenderedPageBreak/>
               <w:t>Beverage is not dispensed</w:t>
             </w:r>
           </w:p>
@@ -9703,8 +9865,17 @@
                 <w:sz w:val="20"/>
                 <w:szCs w:val="20"/>
               </w:rPr>
-              <w:lastRenderedPageBreak/>
-              <w:t>purchaseBeverage4</w:t>
+              <w:t>makeCoffee</w:t>
+            </w:r>
+            <w:bookmarkStart w:id="0" w:name="_GoBack"/>
+            <w:bookmarkEnd w:id="0"/>
+            <w:r>
+              <w:rPr>
+                <w:rFonts w:ascii="Times New Roman" w:eastAsia="Times New Roman" w:hAnsi="Times New Roman" w:cs="Times New Roman"/>
+                <w:sz w:val="20"/>
+                <w:szCs w:val="20"/>
+              </w:rPr>
+              <w:t>4</w:t>
             </w:r>
           </w:p>
         </w:tc>

</xml_diff>